<commit_message>
canBuyHouse created and applyTileEffect updated
canBuyHouse returns true if
- player owns all houses of that color group
- and it would cause the new level to be less than the minimum +2
</commit_message>
<xml_diff>
--- a/Sprint 4/Planning/Sprint 4.docx
+++ b/Sprint 4/Planning/Sprint 4.docx
@@ -107,7 +107,15 @@
         <w:t xml:space="preserve">he core ideas to create a </w:t>
       </w:r>
       <w:r>
-        <w:t>process model that is suitable for this group coursework activity. Just because we are embracing Agile, there is no excuse for zero or poor quality documentation. We need to develop an appropriate type of documentation standard. The guidance document sets out what should be documented for each intensive iteration of development work (“</w:t>
+        <w:t xml:space="preserve">process model that is suitable for this group coursework activity. Just because we are embracing Agile, there is no excuse for zero or </w:t>
+      </w:r>
+      <w:proofErr w:type="gramStart"/>
+      <w:r>
+        <w:t>poor quality</w:t>
+      </w:r>
+      <w:proofErr w:type="gramEnd"/>
+      <w:r>
+        <w:t xml:space="preserve"> documentation. We need to develop an appropriate type of documentation standard. The guidance document sets out what should be documented for each intensive iteration of development work (“</w:t>
       </w:r>
       <w:r>
         <w:t>s</w:t>
@@ -119,12 +127,28 @@
         <w:t xml:space="preserve"> You can adapt the template</w:t>
       </w:r>
       <w:r>
-        <w:t xml:space="preserve"> given in this document, as long as you can justify your reasons, and document them convincingly in your final submission.</w:t>
+        <w:t xml:space="preserve"> given in this document, </w:t>
+      </w:r>
+      <w:proofErr w:type="gramStart"/>
+      <w:r>
+        <w:t>as long as</w:t>
+      </w:r>
+      <w:proofErr w:type="gramEnd"/>
+      <w:r>
+        <w:t xml:space="preserve"> you can justify your reasons, and document them convincingly in your final submission.</w:t>
       </w:r>
     </w:p>
     <w:p>
       <w:r>
-        <w:t>Remember that the group coursework is as much about the final codebase you produce as it is the journey that gets your there. There is a strong emphasis on team working, and discovering what works and what does not.</w:t>
+        <w:t xml:space="preserve">Remember that the group coursework is as much about the final codebase you produce as it is the journey that gets your there. There is a strong emphasis on team </w:t>
+      </w:r>
+      <w:proofErr w:type="gramStart"/>
+      <w:r>
+        <w:t>working, and</w:t>
+      </w:r>
+      <w:proofErr w:type="gramEnd"/>
+      <w:r>
+        <w:t xml:space="preserve"> discovering what works and what does not.</w:t>
       </w:r>
     </w:p>
     <w:p/>
@@ -138,7 +162,21 @@
         <w:rPr>
           <w:b/>
         </w:rPr>
-        <w:t>The Agile process model.</w:t>
+        <w:t xml:space="preserve">The Agile process </w:t>
+      </w:r>
+      <w:proofErr w:type="gramStart"/>
+      <w:r>
+        <w:rPr>
+          <w:b/>
+        </w:rPr>
+        <w:t>model</w:t>
+      </w:r>
+      <w:proofErr w:type="gramEnd"/>
+      <w:r>
+        <w:rPr>
+          <w:b/>
+        </w:rPr>
+        <w:t>.</w:t>
       </w:r>
     </w:p>
     <w:p>
@@ -182,7 +220,15 @@
         </w:numPr>
       </w:pPr>
       <w:r>
-        <w:t>Each sprint should give rise to a working prototype. Code delivered at the end of a sprint that does not work, or does not deliver on the objectives of the sprint has no real value. The objectives of the sprint should be achievable within the sprint. You can always re-</w:t>
+        <w:t xml:space="preserve">Each sprint should give rise to a working prototype. Code delivered at the end of a sprint that does not </w:t>
+      </w:r>
+      <w:proofErr w:type="gramStart"/>
+      <w:r>
+        <w:t>work, or</w:t>
+      </w:r>
+      <w:proofErr w:type="gramEnd"/>
+      <w:r>
+        <w:t xml:space="preserve"> does not deliver on the objectives of the sprint has no real value. The objectives of the sprint should be achievable within the sprint. You can always re-</w:t>
       </w:r>
       <w:r>
         <w:t>plan so</w:t>
@@ -204,8 +250,13 @@
       </w:r>
     </w:p>
     <w:p>
-      <w:r>
-        <w:t>So a typical sprint runs like this</w:t>
+      <w:proofErr w:type="gramStart"/>
+      <w:r>
+        <w:t>So</w:t>
+      </w:r>
+      <w:proofErr w:type="gramEnd"/>
+      <w:r>
+        <w:t xml:space="preserve"> a typical sprint runs like this</w:t>
       </w:r>
       <w:r>
         <w:t>:</w:t>
@@ -263,7 +314,23 @@
         </w:numPr>
       </w:pPr>
       <w:r>
-        <w:t>Make any design decisions that are essential for the delivery of the sprint. This can take the form of class analysis (for OO implementations), system or other high level diagrams, UML diagrams, including although not limited to, use cases, sequence diagrams and state diagrams. You only need to do sufficient design to support the sprint objectives.</w:t>
+        <w:t xml:space="preserve">Make any design decisions that are essential for the delivery of the sprint. This can take the form of class analysis (for OO implementations), system or other </w:t>
+      </w:r>
+      <w:proofErr w:type="gramStart"/>
+      <w:r>
+        <w:t>high level</w:t>
+      </w:r>
+      <w:proofErr w:type="gramEnd"/>
+      <w:r>
+        <w:t xml:space="preserve"> diagrams, UML diagrams, including although not limited to, use cases, sequence diagrams and state diagrams. You only need to do </w:t>
+      </w:r>
+      <w:proofErr w:type="gramStart"/>
+      <w:r>
+        <w:t>sufficient</w:t>
+      </w:r>
+      <w:proofErr w:type="gramEnd"/>
+      <w:r>
+        <w:t xml:space="preserve"> design to support the sprint objectives.</w:t>
       </w:r>
     </w:p>
     <w:p>
@@ -321,7 +388,15 @@
     </w:p>
     <w:p>
       <w:r>
-        <w:t>You can organise as many sprints as you think appropriate. But each sprint will need to be documented, so that markers can get a clear sense of the progression of your group throughout this coursework activity. It is likely that most groups will have between 4-6 sprints. Some might have more, it’s really down to you to decide as a group how you will make this process work.</w:t>
+        <w:t xml:space="preserve">You can organise as many sprints as you think appropriate. But each sprint will need to be documented, so that markers can get a clear sense of the progression of your group throughout this coursework activity. It is likely that most groups will have between 4-6 sprints. Some might have more, it’s </w:t>
+      </w:r>
+      <w:proofErr w:type="gramStart"/>
+      <w:r>
+        <w:t>really down</w:t>
+      </w:r>
+      <w:proofErr w:type="gramEnd"/>
+      <w:r>
+        <w:t xml:space="preserve"> to you to decide as a group how you will make this process work.</w:t>
       </w:r>
     </w:p>
     <w:p>
@@ -522,13 +597,13 @@
               <w:spacing w:before="40" w:after="40"/>
             </w:pPr>
             <w:r>
-              <w:t>30</w:t>
+              <w:t>27</w:t>
             </w:r>
             <w:r>
               <w:t>/0</w:t>
             </w:r>
             <w:r>
-              <w:t>3</w:t>
+              <w:t>4</w:t>
             </w:r>
             <w:r>
               <w:t>/2020</w:t>
@@ -562,13 +637,7 @@
               <w:t>24</w:t>
             </w:r>
             <w:r>
-              <w:t>/0</w:t>
-            </w:r>
-            <w:r>
-              <w:t>4</w:t>
-            </w:r>
-            <w:r>
-              <w:t>/2020</w:t>
+              <w:t>/04/2020</w:t>
             </w:r>
           </w:p>
         </w:tc>
@@ -719,7 +788,15 @@
               <w:t xml:space="preserve">Implementation of Cards, adding to player movement, </w:t>
             </w:r>
             <w:r>
-              <w:t xml:space="preserve">Javadoc of: card, board, </w:t>
+              <w:t xml:space="preserve">Javadoc </w:t>
+            </w:r>
+            <w:proofErr w:type="gramStart"/>
+            <w:r>
+              <w:t>of:</w:t>
+            </w:r>
+            <w:proofErr w:type="gramEnd"/>
+            <w:r>
+              <w:t xml:space="preserve"> card, board, </w:t>
             </w:r>
             <w:proofErr w:type="spellStart"/>
             <w:r>
@@ -924,7 +1001,18 @@
               <w:spacing w:before="40" w:after="40"/>
             </w:pPr>
             <w:r>
-              <w:t xml:space="preserve">1) The game is for 2-6 players. Each player is assigned one of the game tokens. The tokens are: boot, smartphone, goblet, </w:t>
+              <w:t xml:space="preserve">1) </w:t>
+            </w:r>
+            <w:r>
+              <w:t xml:space="preserve">The game is for 2-6 players. Each player is assigned one of the game tokens. The tokens </w:t>
+            </w:r>
+            <w:proofErr w:type="gramStart"/>
+            <w:r>
+              <w:t>are:</w:t>
+            </w:r>
+            <w:proofErr w:type="gramEnd"/>
+            <w:r>
+              <w:t xml:space="preserve"> boot, smartphone, goblet, </w:t>
             </w:r>
             <w:proofErr w:type="spellStart"/>
             <w:r>
@@ -948,7 +1036,15 @@
               <w:spacing w:before="40" w:after="40"/>
             </w:pPr>
             <w:r>
-              <w:t xml:space="preserve">3) At the outset of the game, the two packs of cards labelled “pot luck” or “opportunity knocks” are shuffled and placed on the board. When cards are taken, they must be replaced at the bottom of the corresponding pile. </w:t>
+              <w:t>3) At the outset of the game, the two packs of cards labelled “</w:t>
+            </w:r>
+            <w:proofErr w:type="gramStart"/>
+            <w:r>
+              <w:t>pot luck</w:t>
+            </w:r>
+            <w:proofErr w:type="gramEnd"/>
+            <w:r>
+              <w:t xml:space="preserve">” or “opportunity knocks” are shuffled and placed on the board. When cards are taken, they must be replaced at the bottom of the corresponding pile. </w:t>
             </w:r>
           </w:p>
           <w:p>
@@ -973,23 +1069,39 @@
               <w:spacing w:before="40" w:after="40"/>
             </w:pPr>
             <w:r>
-              <w:t xml:space="preserve">6) Board spaces may consist of properties, a “pot luck” space, an “opportunity knocks” space, “free parking”, the jail/just visiting space or a space with specific instructions that must be followed by the player. </w:t>
-            </w:r>
-          </w:p>
-          <w:p>
-            <w:pPr>
-              <w:spacing w:before="40" w:after="40"/>
-            </w:pPr>
-            <w:r>
-              <w:t>7) If a player lands on a “pot luck” or “opportunity knocks” space, they take a card for the top of the corresponding pile and carry out the instructions on the card. When this is complete, the card is replaced at the bottom of the corresponding pile.</w:t>
-            </w:r>
-          </w:p>
-          <w:p>
-            <w:pPr>
-              <w:spacing w:before="40" w:after="40"/>
-            </w:pPr>
-            <w:r>
-              <w:t xml:space="preserve"> 8) Players make progress in the game by buying property as they move around the board. Players may not purchase property until they have completed one complete circuit of the board by passing the Go space. When a player passes Go, they receive £200 from the bank. </w:t>
+              <w:t>6) Board spaces may consist of properties, a “</w:t>
+            </w:r>
+            <w:proofErr w:type="gramStart"/>
+            <w:r>
+              <w:t>pot luck</w:t>
+            </w:r>
+            <w:proofErr w:type="gramEnd"/>
+            <w:r>
+              <w:t xml:space="preserve">” space, an “opportunity knocks” space, “free parking”, the jail/just visiting space or a space with specific instructions that must be followed by the player. </w:t>
+            </w:r>
+          </w:p>
+          <w:p>
+            <w:pPr>
+              <w:spacing w:before="40" w:after="40"/>
+            </w:pPr>
+            <w:r>
+              <w:t>7) If a player lands on a “</w:t>
+            </w:r>
+            <w:proofErr w:type="gramStart"/>
+            <w:r>
+              <w:t>pot luck</w:t>
+            </w:r>
+            <w:proofErr w:type="gramEnd"/>
+            <w:r>
+              <w:t xml:space="preserve">” or “opportunity knocks” space, they take a card for the top of the corresponding pile and carry out the instructions on the card. When this is complete, the card is replaced at the bottom of the corresponding pile. </w:t>
+            </w:r>
+          </w:p>
+          <w:p>
+            <w:pPr>
+              <w:spacing w:before="40" w:after="40"/>
+            </w:pPr>
+            <w:r>
+              <w:t xml:space="preserve">8) Players make progress in the game by buying property as they move around the board. Players may not purchase property until they have completed one complete circuit of the board by passing the Go space. When a player passes Go, they receive £200 from the bank. </w:t>
             </w:r>
           </w:p>
           <w:p>
@@ -1005,7 +1117,23 @@
               <w:spacing w:before="40" w:after="40"/>
             </w:pPr>
             <w:r>
-              <w:t xml:space="preserve">10) Once a player has made their move, if they land on a property that has not yet been purchased, they have the opportunity to buy that property. If they decide not to buy that property then the property is auctioned by the bank. Each player makes a bid to the bank. The bank sells the property to the highest bidder. If there are no bids, then the property remains unsold. All bidding players must have completed one circuit of the board. </w:t>
+              <w:t xml:space="preserve">10) Once a player has made their move, if they land on a property that has not yet been purchased, they </w:t>
+            </w:r>
+            <w:proofErr w:type="gramStart"/>
+            <w:r>
+              <w:t>have the opportunity to</w:t>
+            </w:r>
+            <w:proofErr w:type="gramEnd"/>
+            <w:r>
+              <w:t xml:space="preserve"> buy that property. If they decide not to buy that </w:t>
+            </w:r>
+            <w:proofErr w:type="gramStart"/>
+            <w:r>
+              <w:t>property</w:t>
+            </w:r>
+            <w:proofErr w:type="gramEnd"/>
+            <w:r>
+              <w:t xml:space="preserve"> then the property is auctioned by the bank. Each player makes a bid to the bank. The bank sells the property to the highest bidder. If there are no bids, then the property remains unsold. All bidding players must have completed one circuit of the board. </w:t>
             </w:r>
           </w:p>
           <w:p>
@@ -1021,22 +1149,119 @@
               <w:spacing w:before="40" w:after="40"/>
             </w:pPr>
             <w:r>
-              <w:t>12) If a player owns all of the properties in a colour coded group, but the properties are otherwise not developed further with houses and hotels, then the rent due is doubled.</w:t>
-            </w:r>
-          </w:p>
-          <w:p>
-            <w:pPr>
-              <w:spacing w:before="40" w:after="40"/>
-            </w:pPr>
-            <w:r>
-              <w:t>15) Players may not borrow or lend money from each other, and may not borrow money from the bank.</w:t>
-            </w:r>
-          </w:p>
-          <w:p>
-            <w:pPr>
-              <w:spacing w:before="40" w:after="40"/>
-            </w:pPr>
-            <w:r>
+              <w:t xml:space="preserve">12) If a player owns </w:t>
+            </w:r>
+            <w:proofErr w:type="gramStart"/>
+            <w:r>
+              <w:t>all of</w:t>
+            </w:r>
+            <w:proofErr w:type="gramEnd"/>
+            <w:r>
+              <w:t xml:space="preserve"> the properties in a colour coded group, but the properties are otherwise not developed further with houses and hotels, then the rent due is doubled. </w:t>
+            </w:r>
+          </w:p>
+          <w:p>
+            <w:pPr>
+              <w:spacing w:before="40" w:after="40"/>
+            </w:pPr>
+            <w:r>
+              <w:t xml:space="preserve">13) If a property is improved with houses or hotels, then the rent to be paid is as shown on the card. </w:t>
+            </w:r>
+          </w:p>
+          <w:p>
+            <w:pPr>
+              <w:spacing w:before="40" w:after="40"/>
+            </w:pPr>
+            <w:r>
+              <w:t xml:space="preserve">14) All rents must be paid for in cash. If a player is unable to pay the rent for a property they have landed on, they must sell game assets to make good on the rent. If they are unable to pay the rent after selling </w:t>
+            </w:r>
+            <w:proofErr w:type="gramStart"/>
+            <w:r>
+              <w:t>all of</w:t>
+            </w:r>
+            <w:proofErr w:type="gramEnd"/>
+            <w:r>
+              <w:t xml:space="preserve"> their game assets, then they are bankrupt and must leave the game. Their game token is then removed from the board.</w:t>
+            </w:r>
+          </w:p>
+          <w:p>
+            <w:pPr>
+              <w:spacing w:before="40" w:after="40"/>
+            </w:pPr>
+            <w:r>
+              <w:t xml:space="preserve"> 15) Players may not borrow or lend money from </w:t>
+            </w:r>
+            <w:proofErr w:type="gramStart"/>
+            <w:r>
+              <w:t>each other, and</w:t>
+            </w:r>
+            <w:proofErr w:type="gramEnd"/>
+            <w:r>
+              <w:t xml:space="preserve"> may not borrow money from the bank. </w:t>
+            </w:r>
+          </w:p>
+          <w:p>
+            <w:pPr>
+              <w:spacing w:before="40" w:after="40"/>
+            </w:pPr>
+            <w:r>
+              <w:t xml:space="preserve">16) When a player has finished moving their token, and has completed any property purchase activity, they have the option to buy houses and hotels to improve their properties. Players are not permitted to improve their properties at any other time. </w:t>
+            </w:r>
+          </w:p>
+          <w:p>
+            <w:pPr>
+              <w:spacing w:before="40" w:after="40"/>
+            </w:pPr>
+            <w:r>
+              <w:t xml:space="preserve">17) Houses and hotels may only be purchased for properties where a player owns </w:t>
+            </w:r>
+            <w:proofErr w:type="gramStart"/>
+            <w:r>
+              <w:t>all of</w:t>
+            </w:r>
+            <w:proofErr w:type="gramEnd"/>
+            <w:r>
+              <w:t xml:space="preserve"> the properties in a particular colour coded group.</w:t>
+            </w:r>
+          </w:p>
+          <w:p>
+            <w:pPr>
+              <w:spacing w:before="40" w:after="40"/>
+            </w:pPr>
+            <w:r>
+              <w:t xml:space="preserve"> 18) Houses and hotels are purchased for the amount shown on the game card. </w:t>
+            </w:r>
+          </w:p>
+          <w:p>
+            <w:pPr>
+              <w:spacing w:before="40" w:after="40"/>
+            </w:pPr>
+            <w:r>
+              <w:t xml:space="preserve">19) If a player needs to raise funds, they can sell a property back to the bank for its original value as shown on the game card. A property can only be sold when there are no houses or hotels on the property. A player may also sell houses and hotels back to the bank for the original purchase price. </w:t>
+            </w:r>
+          </w:p>
+          <w:p>
+            <w:pPr>
+              <w:spacing w:before="40" w:after="40"/>
+            </w:pPr>
+            <w:r>
+              <w:t xml:space="preserve">20) Where a coloured set of properties is owned and developed by a player, there may never be a difference of more than 1 house between the properties in that set. If a player wishes to buy a hotel, that is the equivalent of 5 houses in cost. A player may have 4 houses on one set and a hotel on another in that set. </w:t>
+            </w:r>
+          </w:p>
+          <w:p>
+            <w:pPr>
+              <w:spacing w:before="40" w:after="40"/>
+            </w:pPr>
+            <w:r>
+              <w:t xml:space="preserve">21) The maximum development permitted on any one property is one hotel. </w:t>
+            </w:r>
+          </w:p>
+          <w:p>
+            <w:pPr>
+              <w:spacing w:before="40" w:after="40"/>
+            </w:pPr>
+            <w:r>
+              <w:lastRenderedPageBreak/>
               <w:t xml:space="preserve">22) If a player needs to raise funds, they may mortgage a property with the bank. The bank will pay the player one half of the value of the property as shown on the game card. No rents may be collected for that property whilst it is under mortgage. </w:t>
             </w:r>
           </w:p>
@@ -1045,15 +1270,23 @@
               <w:spacing w:before="40" w:after="40"/>
             </w:pPr>
             <w:r>
-              <w:t xml:space="preserve">23) If a mortgaged property is then sold back to the bank, it is sold for one half of the property price as shown on the card. </w:t>
-            </w:r>
-          </w:p>
-          <w:p>
-            <w:pPr>
-              <w:spacing w:before="40" w:after="40"/>
-            </w:pPr>
-            <w:r>
-              <w:t xml:space="preserve">24) Where fines are to be paid, the proceeds accumulate on the free parking space in the centre of the board. When a player lands on free parking, they collect all of the funds currently on the free parking space. </w:t>
+              <w:t>23) If a mortgaged property is then sold back to the bank, it is sold for one half of the property price as shown on the card.</w:t>
+            </w:r>
+          </w:p>
+          <w:p>
+            <w:pPr>
+              <w:spacing w:before="40" w:after="40"/>
+            </w:pPr>
+            <w:r>
+              <w:t xml:space="preserve"> 24) Where fines are to be paid, the proceeds accumulate on the free parking space in the centre of the board. When a player lands on free parking, they collect </w:t>
+            </w:r>
+            <w:proofErr w:type="gramStart"/>
+            <w:r>
+              <w:t>all of</w:t>
+            </w:r>
+            <w:proofErr w:type="gramEnd"/>
+            <w:r>
+              <w:t xml:space="preserve"> the funds currently on the free parking space. </w:t>
             </w:r>
           </w:p>
           <w:p>
@@ -1069,15 +1302,28 @@
               <w:spacing w:before="40" w:after="40"/>
             </w:pPr>
             <w:r>
-              <w:t>26) If a player opts to stay in jail, they give up their turn for the next 2 rounds. Whilst in jail, a player may not collect any rents from other players. At the end of the next 2 rounds, the player token is moved to “just visiting” and the players turn ends. The player takes a normal turn in the next round.</w:t>
-            </w:r>
-          </w:p>
-          <w:p>
-            <w:pPr>
-              <w:spacing w:before="40" w:after="40"/>
-            </w:pPr>
-            <w:r>
-              <w:t xml:space="preserve"> 27) If a player has a “get out of jail free” card, then they place the card at the bottom of the “pot luck” or “opportunity knocks” pile as appropriate, the player token is moved to “just visiting” and the players turn ends. The player takes a normal turn in the next round.</w:t>
+              <w:t xml:space="preserve">26) If a player opts to stay in jail, they give up their turn for the next 2 rounds. Whilst in jail, a player may not collect any rents from other players. At the end of the next 2 rounds, the player token is moved to “just visiting” and the players turn ends. The player takes a normal turn in the next round. </w:t>
+            </w:r>
+          </w:p>
+          <w:p>
+            <w:pPr>
+              <w:spacing w:before="40" w:after="40"/>
+            </w:pPr>
+            <w:r>
+              <w:t>27) If a player has a “get out of jail free” card, then they place the card at the bottom of the “pot luck” or “opportunity knocks” pile as appropriate, the player token is moved to “just visiting” and the players turn ends. The player takes a normal turn in the next round.</w:t>
+            </w:r>
+          </w:p>
+          <w:p>
+            <w:pPr>
+              <w:spacing w:before="40" w:after="40"/>
+            </w:pPr>
+          </w:p>
+          <w:p>
+            <w:pPr>
+              <w:spacing w:before="40" w:after="40"/>
+            </w:pPr>
+            <w:r>
+              <w:t>The abridged game: In the abridged version, a time limit is agreed at the outset by all players. When the time limit is reached, and the players have all taken the same number of turns, the game ends. Each player then calculated the value of their game assets. The player with the greatest value of game assets is declared the winner.</w:t>
             </w:r>
           </w:p>
         </w:tc>
@@ -1140,8 +1386,21 @@
               <w:rPr>
                 <w:i/>
               </w:rPr>
-              <w:lastRenderedPageBreak/>
-              <w:t>For the user stories/task cards selected, set out what key functional, non-functional and domain requirements you have identified. Remember that functional and non-functional requirements can be further categorised as mandatory (“shall”) and desirable (“should”). You can use free text descriptions or tabular formats. Remember that domain requirements cannot be acted upon directly. They require domain expertise to refine them into meaningful functional and non-functional requirements. All requirements should be SMART (Specific, Measurable, Achievable, Realistic and Time-Bounded). The requirements analysis does not need to be exhaustive, but should focus on things that are important for this sprint. They should</w:t>
+              <w:t xml:space="preserve">For the user stories/task cards selected, set out what key functional, non-functional and domain requirements you have identified. Remember that functional and non-functional requirements can be further categorised as mandatory (“shall”) and desirable (“should”). You can use free text descriptions or tabular formats. Remember that domain requirements cannot be acted upon directly. They require domain expertise to refine them into meaningful functional and non-functional requirements. All requirements should be SMART (Specific, Measurable, Achievable, Realistic and Time-Bounded). The requirements analysis does not need to be </w:t>
+            </w:r>
+            <w:proofErr w:type="gramStart"/>
+            <w:r>
+              <w:rPr>
+                <w:i/>
+              </w:rPr>
+              <w:t>exhaustive, but</w:t>
+            </w:r>
+            <w:proofErr w:type="gramEnd"/>
+            <w:r>
+              <w:rPr>
+                <w:i/>
+              </w:rPr>
+              <w:t xml:space="preserve"> should focus on things that are important for this sprint. They should</w:t>
             </w:r>
             <w:r>
               <w:rPr>
@@ -1384,7 +1643,15 @@
                     <w:rPr>
                       <w:iCs/>
                     </w:rPr>
-                    <w:t>the program should be less 400Mbytes in size.</w:t>
+                    <w:t>the program should be less 400Mbyt</w:t>
+                  </w:r>
+                  <w:bookmarkStart w:id="0" w:name="_GoBack"/>
+                  <w:bookmarkEnd w:id="0"/>
+                  <w:r>
+                    <w:rPr>
+                      <w:iCs/>
+                    </w:rPr>
+                    <w:t>es in size.</w:t>
                   </w:r>
                 </w:p>
               </w:tc>
@@ -1443,6 +1710,7 @@
                     <w:rPr>
                       <w:iCs/>
                     </w:rPr>
+                    <w:lastRenderedPageBreak/>
                     <w:t>it should take less than five minutes for the user to be able to understand the game</w:t>
                   </w:r>
                 </w:p>
@@ -1464,6 +1732,7 @@
                     <w:rPr>
                       <w:iCs/>
                     </w:rPr>
+                    <w:lastRenderedPageBreak/>
                     <w:t>Portability</w:t>
                   </w:r>
                 </w:p>
@@ -2165,7 +2434,6 @@
                     <w:rPr>
                       <w:iCs/>
                     </w:rPr>
-                    <w:lastRenderedPageBreak/>
                     <w:t>Error conditions</w:t>
                   </w:r>
                 </w:p>
@@ -2261,7 +2529,21 @@
                     <w:rPr>
                       <w:iCs/>
                     </w:rPr>
-                    <w:t xml:space="preserve"> If a player decides not to buy a property then it shall be auctioned to the highest bidder.</w:t>
+                    <w:t xml:space="preserve"> If a player decides not to buy a </w:t>
+                  </w:r>
+                  <w:proofErr w:type="gramStart"/>
+                  <w:r>
+                    <w:rPr>
+                      <w:iCs/>
+                    </w:rPr>
+                    <w:t>property</w:t>
+                  </w:r>
+                  <w:proofErr w:type="gramEnd"/>
+                  <w:r>
+                    <w:rPr>
+                      <w:iCs/>
+                    </w:rPr>
+                    <w:t xml:space="preserve"> then it shall be auctioned to the highest bidder.</w:t>
                   </w:r>
                 </w:p>
               </w:tc>
@@ -2297,11 +2579,19 @@
                       <w:iCs/>
                     </w:rPr>
                   </w:pPr>
-                  <w:r>
-                    <w:rPr>
-                      <w:iCs/>
-                    </w:rPr>
-                    <w:t>Int[] : player bids</w:t>
+                  <w:proofErr w:type="gramStart"/>
+                  <w:r>
+                    <w:rPr>
+                      <w:iCs/>
+                    </w:rPr>
+                    <w:t>Int[</w:t>
+                  </w:r>
+                  <w:proofErr w:type="gramEnd"/>
+                  <w:r>
+                    <w:rPr>
+                      <w:iCs/>
+                    </w:rPr>
+                    <w:t>] : player bids</w:t>
                   </w:r>
                 </w:p>
               </w:tc>
@@ -2622,6 +2912,7 @@
                     <w:rPr>
                       <w:iCs/>
                     </w:rPr>
+                    <w:lastRenderedPageBreak/>
                     <w:t>Inputs</w:t>
                   </w:r>
                 </w:p>
@@ -2731,13 +3022,7 @@
                     <w:rPr>
                       <w:iCs/>
                     </w:rPr>
-                    <w:t>F</w:t>
-                  </w:r>
-                  <w:r>
-                    <w:rPr>
-                      <w:iCs/>
-                    </w:rPr>
-                    <w:t>7</w:t>
+                    <w:t>F7</w:t>
                   </w:r>
                 </w:p>
               </w:tc>
@@ -2777,13 +3062,7 @@
                     <w:rPr>
                       <w:iCs/>
                     </w:rPr>
-                    <w:t xml:space="preserve"> The system shall pay the </w:t>
-                  </w:r>
-                  <w:r>
-                    <w:rPr>
-                      <w:iCs/>
-                    </w:rPr>
-                    <w:t xml:space="preserve">player half the </w:t>
+                    <w:t xml:space="preserve"> The system shall pay the player half the </w:t>
                   </w:r>
                   <w:proofErr w:type="spellStart"/>
                   <w:r>
@@ -2927,13 +3206,7 @@
                     <w:rPr>
                       <w:iCs/>
                     </w:rPr>
-                    <w:t>F</w:t>
-                  </w:r>
-                  <w:r>
-                    <w:rPr>
-                      <w:iCs/>
-                    </w:rPr>
-                    <w:t>8</w:t>
+                    <w:t>F8</w:t>
                   </w:r>
                 </w:p>
               </w:tc>
@@ -2987,7 +3260,21 @@
                     <w:rPr>
                       <w:iCs/>
                     </w:rPr>
-                    <w:t xml:space="preserve"> value if they sell it, but will remove that property from the number the player owns. </w:t>
+                    <w:t xml:space="preserve"> value if they sell </w:t>
+                  </w:r>
+                  <w:proofErr w:type="gramStart"/>
+                  <w:r>
+                    <w:rPr>
+                      <w:iCs/>
+                    </w:rPr>
+                    <w:t>it, but</w:t>
+                  </w:r>
+                  <w:proofErr w:type="gramEnd"/>
+                  <w:r>
+                    <w:rPr>
+                      <w:iCs/>
+                    </w:rPr>
+                    <w:t xml:space="preserve"> will remove that property from the number the player owns. </w:t>
                   </w:r>
                 </w:p>
               </w:tc>
@@ -3117,13 +3404,7 @@
                     <w:rPr>
                       <w:iCs/>
                     </w:rPr>
-                    <w:t>F</w:t>
-                  </w:r>
-                  <w:r>
-                    <w:rPr>
-                      <w:iCs/>
-                    </w:rPr>
-                    <w:t>9</w:t>
+                    <w:t>F9</w:t>
                   </w:r>
                 </w:p>
               </w:tc>
@@ -3163,7 +3444,21 @@
                     <w:rPr>
                       <w:iCs/>
                     </w:rPr>
-                    <w:t>Landing on To Jail, or drawing a card that sends a player to jail will move them backwards to jail.</w:t>
+                    <w:t xml:space="preserve">Landing on To </w:t>
+                  </w:r>
+                  <w:proofErr w:type="gramStart"/>
+                  <w:r>
+                    <w:rPr>
+                      <w:iCs/>
+                    </w:rPr>
+                    <w:t>Jail, or</w:t>
+                  </w:r>
+                  <w:proofErr w:type="gramEnd"/>
+                  <w:r>
+                    <w:rPr>
+                      <w:iCs/>
+                    </w:rPr>
+                    <w:t xml:space="preserve"> drawing a card that sends a player to jail will move them backwards to jail.</w:t>
                   </w:r>
                 </w:p>
               </w:tc>
@@ -3293,7 +3588,6 @@
                     <w:rPr>
                       <w:iCs/>
                     </w:rPr>
-                    <w:lastRenderedPageBreak/>
                     <w:t>F</w:t>
                   </w:r>
                   <w:r>
@@ -3476,13 +3770,7 @@
                     <w:rPr>
                       <w:iCs/>
                     </w:rPr>
-                    <w:t>F</w:t>
-                  </w:r>
-                  <w:r>
-                    <w:rPr>
-                      <w:iCs/>
-                    </w:rPr>
-                    <w:t>11</w:t>
+                    <w:t>F11</w:t>
                   </w:r>
                 </w:p>
               </w:tc>
@@ -3524,8 +3812,6 @@
                     </w:rPr>
                     <w:t xml:space="preserve">When the player lands on jail they can choose to pay a £50 fine to leave immediately or stay for 2 turns. </w:t>
                   </w:r>
-                  <w:bookmarkStart w:id="0" w:name="_GoBack"/>
-                  <w:bookmarkEnd w:id="0"/>
                 </w:p>
               </w:tc>
             </w:tr>
@@ -3944,7 +4230,6 @@
               <w:rPr>
                 <w:i/>
               </w:rPr>
-              <w:lastRenderedPageBreak/>
               <w:t>Testing should show that the requirements you set out are being delivered on. They provide a means of showing that we have delivered what the user stores and task cards set out.  Remember to identify a useful set of boundary test conditions.</w:t>
             </w:r>
           </w:p>
@@ -4091,7 +4376,21 @@
               <w:rPr>
                 <w:i/>
               </w:rPr>
-              <w:t>Did you achieve you objectives for this sprint?</w:t>
+              <w:t xml:space="preserve">Did you achieve </w:t>
+            </w:r>
+            <w:proofErr w:type="gramStart"/>
+            <w:r>
+              <w:rPr>
+                <w:i/>
+              </w:rPr>
+              <w:t>you</w:t>
+            </w:r>
+            <w:proofErr w:type="gramEnd"/>
+            <w:r>
+              <w:rPr>
+                <w:i/>
+              </w:rPr>
+              <w:t xml:space="preserve"> objectives for this sprint?</w:t>
             </w:r>
           </w:p>
           <w:p>
@@ -5065,6 +5364,7 @@
     <w:lsdException w:name="HTML Sample" w:semiHidden="1" w:unhideWhenUsed="1"/>
     <w:lsdException w:name="HTML Typewriter" w:semiHidden="1" w:unhideWhenUsed="1"/>
     <w:lsdException w:name="HTML Variable" w:semiHidden="1" w:unhideWhenUsed="1"/>
+    <w:lsdException w:name="Normal Table" w:semiHidden="1" w:unhideWhenUsed="1"/>
     <w:lsdException w:name="annotation subject" w:semiHidden="1" w:unhideWhenUsed="1"/>
     <w:lsdException w:name="No List" w:semiHidden="1" w:unhideWhenUsed="1"/>
     <w:lsdException w:name="Outline List 1" w:semiHidden="1" w:unhideWhenUsed="1"/>
@@ -5107,8 +5407,11 @@
     <w:lsdException w:name="Table Contemporary" w:semiHidden="1" w:unhideWhenUsed="1"/>
     <w:lsdException w:name="Table Elegant" w:semiHidden="1" w:unhideWhenUsed="1"/>
     <w:lsdException w:name="Table Professional" w:semiHidden="1" w:unhideWhenUsed="1"/>
+    <w:lsdException w:name="Table Subtle 1" w:semiHidden="1" w:unhideWhenUsed="1"/>
     <w:lsdException w:name="Table Subtle 2" w:semiHidden="1" w:unhideWhenUsed="1"/>
     <w:lsdException w:name="Table Web 1" w:semiHidden="1" w:unhideWhenUsed="1"/>
+    <w:lsdException w:name="Table Web 2" w:semiHidden="1" w:unhideWhenUsed="1"/>
+    <w:lsdException w:name="Table Web 3" w:semiHidden="1" w:unhideWhenUsed="1"/>
     <w:lsdException w:name="Balloon Text" w:semiHidden="1" w:unhideWhenUsed="1"/>
     <w:lsdException w:name="Table Grid" w:uiPriority="39"/>
     <w:lsdException w:name="Table Theme" w:semiHidden="1" w:unhideWhenUsed="1"/>

</xml_diff>